<commit_message>
EFA PCA and White Comparisons
</commit_message>
<xml_diff>
--- a/RMD/UnivariateAnalysisDARWIN.docx
+++ b/RMD/UnivariateAnalysisDARWIN.docx
@@ -35,7 +35,7 @@
         <w:pStyle w:val="Date"/>
       </w:pPr>
       <w:r>
-        <w:t xml:space="preserve">2023-01-27</w:t>
+        <w:t xml:space="preserve">2023-01-31</w:t>
       </w:r>
     </w:p>
     <w:sdt>
@@ -1932,7 +1932,7 @@
               <w:jc w:val="center"/>
             </w:pPr>
             <w:r>
-              <w:t xml:space="preserve">1.42e-13</w:t>
+              <w:t xml:space="preserve">1.40e-13</w:t>
             </w:r>
           </w:p>
         </w:tc>
@@ -2160,7 +2160,7 @@
               <w:jc w:val="center"/>
             </w:pPr>
             <w:r>
-              <w:t xml:space="preserve">7.90e-11</w:t>
+              <w:t xml:space="preserve">8.06e-11</w:t>
             </w:r>
           </w:p>
         </w:tc>
@@ -2388,7 +2388,7 @@
               <w:jc w:val="center"/>
             </w:pPr>
             <w:r>
-              <w:t xml:space="preserve">3.90e-12</w:t>
+              <w:t xml:space="preserve">3.94e-12</w:t>
             </w:r>
           </w:p>
         </w:tc>
@@ -2502,7 +2502,7 @@
               <w:jc w:val="center"/>
             </w:pPr>
             <w:r>
-              <w:t xml:space="preserve">2.40e-12</w:t>
+              <w:t xml:space="preserve">2.38e-12</w:t>
             </w:r>
           </w:p>
         </w:tc>
@@ -2730,7 +2730,7 @@
               <w:jc w:val="center"/>
             </w:pPr>
             <w:r>
-              <w:t xml:space="preserve">5.32e-11</w:t>
+              <w:t xml:space="preserve">5.38e-11</w:t>
             </w:r>
           </w:p>
         </w:tc>
@@ -2958,7 +2958,7 @@
               <w:jc w:val="center"/>
             </w:pPr>
             <w:r>
-              <w:t xml:space="preserve">4.28e-12</w:t>
+              <w:t xml:space="preserve">4.38e-12</w:t>
             </w:r>
           </w:p>
         </w:tc>
@@ -3186,7 +3186,7 @@
               <w:jc w:val="center"/>
             </w:pPr>
             <w:r>
-              <w:t xml:space="preserve">4.45e-11</w:t>
+              <w:t xml:space="preserve">4.15e-11</w:t>
             </w:r>
           </w:p>
         </w:tc>
@@ -3300,7 +3300,7 @@
               <w:jc w:val="center"/>
             </w:pPr>
             <w:r>
-              <w:t xml:space="preserve">6.19e-07</w:t>
+              <w:t xml:space="preserve">6.24e-07</w:t>
             </w:r>
           </w:p>
         </w:tc>
@@ -3414,7 +3414,7 @@
               <w:jc w:val="center"/>
             </w:pPr>
             <w:r>
-              <w:t xml:space="preserve">5.43e-11</w:t>
+              <w:t xml:space="preserve">5.32e-11</w:t>
             </w:r>
           </w:p>
         </w:tc>
@@ -3642,7 +3642,7 @@
               <w:jc w:val="center"/>
             </w:pPr>
             <w:r>
-              <w:t xml:space="preserve">1.30e-11</w:t>
+              <w:t xml:space="preserve">1.31e-11</w:t>
             </w:r>
           </w:p>
         </w:tc>
@@ -5984,7 +5984,7 @@
         </w:r>
       </w:hyperlink>
       <w:r>
-        <w:t xml:space="preserve">,&lt;|&gt;Tot Used: 312 , Added: 4 , Zero Std: 0 , Max Cor: 0.824-{ air_time5 paper_time13 gmrt_on_paper17 disp_index18 air_time21 }-</w:t>
+        <w:t xml:space="preserve">,&lt;|&gt;Tot Used: 312 , Added: 4 , Zero Std: 0 , Max Cor: 0.824</w:t>
       </w:r>
       <w:r>
         <w:t xml:space="preserve"> </w:t>
@@ -9443,7 +9443,7 @@
               <w:jc w:val="center"/>
             </w:pPr>
             <w:r>
-              <w:t xml:space="preserve">5.27e-11</w:t>
+              <w:t xml:space="preserve">7.38e-11</w:t>
             </w:r>
           </w:p>
         </w:tc>
@@ -9557,7 +9557,7 @@
               <w:jc w:val="center"/>
             </w:pPr>
             <w:r>
-              <w:t xml:space="preserve">2.87e-06</w:t>
+              <w:t xml:space="preserve">2.89e-06</w:t>
             </w:r>
           </w:p>
         </w:tc>
@@ -9785,7 +9785,7 @@
               <w:jc w:val="center"/>
             </w:pPr>
             <w:r>
-              <w:t xml:space="preserve">8.28e-08</w:t>
+              <w:t xml:space="preserve">7.76e-08</w:t>
             </w:r>
           </w:p>
         </w:tc>
@@ -13370,61 +13370,61 @@
         <w:pStyle w:val="FirstParagraph"/>
       </w:pPr>
       <w:r>
-        <w:t xml:space="preserve">……….10 Tested: 171 Avg. Selected: 9 Min Tests: 1 Max Tests: 8 Mean Tests: 3.099415 . MAD: 0.2304318</w:t>
+        <w:t xml:space="preserve">……….10 Tested: 171 Avg. Selected: 9 Min Tests: 1 Max Tests: 8 Mean Tests: 3.099415 . MAD: 0.2650827</w:t>
       </w:r>
       <w:r>
         <w:t xml:space="preserve"> </w:t>
       </w:r>
       <w:r>
-        <w:t xml:space="preserve">……….20 Tested: 174 Avg. Selected: 9 Min Tests: 1 Max Tests: 12 Mean Tests: 6.091954 . MAD: 0.2321356</w:t>
+        <w:t xml:space="preserve">……….20 Tested: 174 Avg. Selected: 9 Min Tests: 2 Max Tests: 11 Mean Tests: 6.091954 . MAD: 0.2515682</w:t>
       </w:r>
       <w:r>
         <w:t xml:space="preserve"> </w:t>
       </w:r>
       <w:r>
-        <w:t xml:space="preserve">……….30 Tested: 174 Avg. Selected: 9 Min Tests: 3 Max Tests: 18 Mean Tests: 9.137931 . MAD: 0.2244344</w:t>
+        <w:t xml:space="preserve">……….30 Tested: 174 Avg. Selected: 9 Min Tests: 3 Max Tests: 16 Mean Tests: 9.137931 . MAD: 0.2367929</w:t>
       </w:r>
       <w:r>
         <w:t xml:space="preserve"> </w:t>
       </w:r>
       <w:r>
-        <w:t xml:space="preserve">……….40 Tested: 174 Avg. Selected: 9 Min Tests: 6 Max Tests: 23 Mean Tests: 12.18391 . MAD: 0.2266881</w:t>
+        <w:t xml:space="preserve">……….40 Tested: 174 Avg. Selected: 9 Min Tests: 4 Max Tests: 20 Mean Tests: 12.18391 . MAD: 0.2325302</w:t>
       </w:r>
       <w:r>
         <w:t xml:space="preserve"> </w:t>
       </w:r>
       <w:r>
-        <w:t xml:space="preserve">……….50 Tested: 174 Avg. Selected: 9 Min Tests: 8 Max Tests: 24 Mean Tests: 15.22989 . MAD: 0.2239158</w:t>
+        <w:t xml:space="preserve">……….50 Tested: 174 Avg. Selected: 9 Min Tests: 6 Max Tests: 23 Mean Tests: 15.22989 . MAD: 0.2347674</w:t>
       </w:r>
       <w:r>
         <w:t xml:space="preserve"> </w:t>
       </w:r>
       <w:r>
-        <w:t xml:space="preserve">……….60 Tested: 174 Avg. Selected: 9 Min Tests: 10 Max Tests: 27 Mean Tests: 18.27586 . MAD: 0.2234525</w:t>
+        <w:t xml:space="preserve">……….60 Tested: 174 Avg. Selected: 9 Min Tests: 6 Max Tests: 27 Mean Tests: 18.27586 . MAD: 0.2328545</w:t>
       </w:r>
       <w:r>
         <w:t xml:space="preserve"> </w:t>
       </w:r>
       <w:r>
-        <w:t xml:space="preserve">……….70 Tested: 174 Avg. Selected: 9 Min Tests: 11 Max Tests: 30 Mean Tests: 21.32184 . MAD: 0.2264431</w:t>
+        <w:t xml:space="preserve">……….70 Tested: 174 Avg. Selected: 9 Min Tests: 8 Max Tests: 31 Mean Tests: 21.32184 . MAD: 0.2310167</w:t>
       </w:r>
       <w:r>
         <w:t xml:space="preserve"> </w:t>
       </w:r>
       <w:r>
-        <w:t xml:space="preserve">……….80 Tested: 174 Avg. Selected: 9 Min Tests: 14 Max Tests: 33 Mean Tests: 24.36782 . MAD: 0.2245661</w:t>
+        <w:t xml:space="preserve">……….80 Tested: 174 Avg. Selected: 9 Min Tests: 11 Max Tests: 36 Mean Tests: 24.36782 . MAD: 0.2307372</w:t>
       </w:r>
       <w:r>
         <w:t xml:space="preserve"> </w:t>
       </w:r>
       <w:r>
-        <w:t xml:space="preserve">……….90 Tested: 174 Avg. Selected: 9 Min Tests: 16 Max Tests: 38 Mean Tests: 27.41379 . MAD: 0.2220554</w:t>
+        <w:t xml:space="preserve">……….90 Tested: 174 Avg. Selected: 9 Min Tests: 15 Max Tests: 42 Mean Tests: 27.41379 . MAD: 0.2308844</w:t>
       </w:r>
       <w:r>
         <w:t xml:space="preserve"> </w:t>
       </w:r>
       <w:r>
-        <w:t xml:space="preserve">……….100 Tested: 174 Avg. Selected: 9 Min Tests: 17 Max Tests: 44 Mean Tests: 30.45977 . MAD: 0.2206063</w:t>
+        <w:t xml:space="preserve">……….100 Tested: 174 Avg. Selected: 9 Min Tests: 17 Max Tests: 45 Mean Tests: 30.45977 . MAD: 0.2304751</w:t>
       </w:r>
     </w:p>
     <w:p>
@@ -13661,7 +13661,7 @@
               <w:jc w:val="center"/>
             </w:pPr>
             <w:r>
-              <w:t xml:space="preserve">66</w:t>
+              <w:t xml:space="preserve">65</w:t>
             </w:r>
           </w:p>
         </w:tc>
@@ -13685,7 +13685,7 @@
               <w:jc w:val="center"/>
             </w:pPr>
             <w:r>
-              <w:t xml:space="preserve">70</w:t>
+              <w:t xml:space="preserve">69</w:t>
             </w:r>
           </w:p>
         </w:tc>
@@ -13715,7 +13715,7 @@
               <w:jc w:val="center"/>
             </w:pPr>
             <w:r>
-              <w:t xml:space="preserve">23</w:t>
+              <w:t xml:space="preserve">24</w:t>
             </w:r>
           </w:p>
         </w:tc>
@@ -13739,7 +13739,7 @@
               <w:jc w:val="center"/>
             </w:pPr>
             <w:r>
-              <w:t xml:space="preserve">104</w:t>
+              <w:t xml:space="preserve">105</w:t>
             </w:r>
           </w:p>
         </w:tc>
@@ -13901,31 +13901,31 @@
               <w:jc w:val="center"/>
             </w:pPr>
             <w:r>
-              <w:t xml:space="preserve">0.845</w:t>
-            </w:r>
-          </w:p>
-        </w:tc>
-        <w:tc>
-          <w:tcPr/>
-          <w:p>
-            <w:pPr>
-              <w:pStyle w:val="Compact"/>
-              <w:jc w:val="center"/>
-            </w:pPr>
-            <w:r>
-              <w:t xml:space="preserve">0.782</w:t>
-            </w:r>
-          </w:p>
-        </w:tc>
-        <w:tc>
-          <w:tcPr/>
-          <w:p>
-            <w:pPr>
-              <w:pStyle w:val="Compact"/>
-              <w:jc w:val="center"/>
-            </w:pPr>
-            <w:r>
-              <w:t xml:space="preserve">0.895</w:t>
+              <w:t xml:space="preserve">0.839</w:t>
+            </w:r>
+          </w:p>
+        </w:tc>
+        <w:tc>
+          <w:tcPr/>
+          <w:p>
+            <w:pPr>
+              <w:pStyle w:val="Compact"/>
+              <w:jc w:val="center"/>
+            </w:pPr>
+            <w:r>
+              <w:t xml:space="preserve">0.776</w:t>
+            </w:r>
+          </w:p>
+        </w:tc>
+        <w:tc>
+          <w:tcPr/>
+          <w:p>
+            <w:pPr>
+              <w:pStyle w:val="Compact"/>
+              <w:jc w:val="center"/>
+            </w:pPr>
+            <w:r>
+              <w:t xml:space="preserve">0.89</w:t>
             </w:r>
           </w:p>
         </w:tc>
@@ -14033,31 +14033,31 @@
               <w:jc w:val="center"/>
             </w:pPr>
             <w:r>
-              <w:t xml:space="preserve">0.933</w:t>
-            </w:r>
-          </w:p>
-        </w:tc>
-        <w:tc>
-          <w:tcPr/>
-          <w:p>
-            <w:pPr>
-              <w:pStyle w:val="Compact"/>
-              <w:jc w:val="center"/>
-            </w:pPr>
-            <w:r>
-              <w:t xml:space="preserve">0.896</w:t>
-            </w:r>
-          </w:p>
-        </w:tc>
-        <w:tc>
-          <w:tcPr/>
-          <w:p>
-            <w:pPr>
-              <w:pStyle w:val="Compact"/>
-              <w:jc w:val="center"/>
-            </w:pPr>
-            <w:r>
-              <w:t xml:space="preserve">0.97</w:t>
+              <w:t xml:space="preserve">0.927</w:t>
+            </w:r>
+          </w:p>
+        </w:tc>
+        <w:tc>
+          <w:tcPr/>
+          <w:p>
+            <w:pPr>
+              <w:pStyle w:val="Compact"/>
+              <w:jc w:val="center"/>
+            </w:pPr>
+            <w:r>
+              <w:t xml:space="preserve">0.888</w:t>
+            </w:r>
+          </w:p>
+        </w:tc>
+        <w:tc>
+          <w:tcPr/>
+          <w:p>
+            <w:pPr>
+              <w:pStyle w:val="Compact"/>
+              <w:jc w:val="center"/>
+            </w:pPr>
+            <w:r>
+              <w:t xml:space="preserve">0.965</w:t>
             </w:r>
           </w:p>
         </w:tc>
@@ -14165,31 +14165,31 @@
               <w:jc w:val="center"/>
             </w:pPr>
             <w:r>
-              <w:t xml:space="preserve">0.154</w:t>
-            </w:r>
-          </w:p>
-        </w:tc>
-        <w:tc>
-          <w:tcPr/>
-          <w:p>
-            <w:pPr>
-              <w:pStyle w:val="Compact"/>
-              <w:jc w:val="center"/>
-            </w:pPr>
-            <w:r>
-              <w:t xml:space="preserve">0.105</w:t>
-            </w:r>
-          </w:p>
-        </w:tc>
-        <w:tc>
-          <w:tcPr/>
-          <w:p>
-            <w:pPr>
-              <w:pStyle w:val="Compact"/>
-              <w:jc w:val="center"/>
-            </w:pPr>
-            <w:r>
-              <w:t xml:space="preserve">0.206</w:t>
+              <w:t xml:space="preserve">0.159</w:t>
+            </w:r>
+          </w:p>
+        </w:tc>
+        <w:tc>
+          <w:tcPr/>
+          <w:p>
+            <w:pPr>
+              <w:pStyle w:val="Compact"/>
+              <w:jc w:val="center"/>
+            </w:pPr>
+            <w:r>
+              <w:t xml:space="preserve">0.104</w:t>
+            </w:r>
+          </w:p>
+        </w:tc>
+        <w:tc>
+          <w:tcPr/>
+          <w:p>
+            <w:pPr>
+              <w:pStyle w:val="Compact"/>
+              <w:jc w:val="center"/>
+            </w:pPr>
+            <w:r>
+              <w:t xml:space="preserve">0.212</w:t>
             </w:r>
           </w:p>
         </w:tc>
@@ -14409,61 +14409,61 @@
         <w:pStyle w:val="FirstParagraph"/>
       </w:pPr>
       <w:r>
-        <w:t xml:space="preserve">……….10 Tested: 171 Avg. Selected: 9 Min Tests: 1 Max Tests: 8 Mean Tests: 3.099415 . MAD: 0.2411621</w:t>
+        <w:t xml:space="preserve">……….10 Tested: 171 Avg. Selected: 9 Min Tests: 1 Max Tests: 8 Mean Tests: 3.099415 . MAD: 0.2687203</w:t>
       </w:r>
       <w:r>
         <w:t xml:space="preserve"> </w:t>
       </w:r>
       <w:r>
-        <w:t xml:space="preserve">……….20 Tested: 174 Avg. Selected: 9 Min Tests: 1 Max Tests: 12 Mean Tests: 6.091954 . MAD: 0.2487292</w:t>
+        <w:t xml:space="preserve">……….20 Tested: 174 Avg. Selected: 9 Min Tests: 2 Max Tests: 11 Mean Tests: 6.091954 . MAD: 0.2598336</w:t>
       </w:r>
       <w:r>
         <w:t xml:space="preserve"> </w:t>
       </w:r>
       <w:r>
-        <w:t xml:space="preserve">……….30 Tested: 174 Avg. Selected: 9 Min Tests: 3 Max Tests: 18 Mean Tests: 9.137931 . MAD: 0.2425381</w:t>
+        <w:t xml:space="preserve">……….30 Tested: 174 Avg. Selected: 9 Min Tests: 3 Max Tests: 16 Mean Tests: 9.137931 . MAD: 0.2575381</w:t>
       </w:r>
       <w:r>
         <w:t xml:space="preserve"> </w:t>
       </w:r>
       <w:r>
-        <w:t xml:space="preserve">……….40 Tested: 174 Avg. Selected: 9 Min Tests: 6 Max Tests: 23 Mean Tests: 12.18391 . MAD: 0.245396</w:t>
+        <w:t xml:space="preserve">……….40 Tested: 174 Avg. Selected: 9 Min Tests: 4 Max Tests: 20 Mean Tests: 12.18391 . MAD: 0.2553981</w:t>
       </w:r>
       <w:r>
         <w:t xml:space="preserve"> </w:t>
       </w:r>
       <w:r>
-        <w:t xml:space="preserve">……….50 Tested: 174 Avg. Selected: 9 Min Tests: 8 Max Tests: 24 Mean Tests: 15.22989 . MAD: 0.2456199</w:t>
+        <w:t xml:space="preserve">……….50 Tested: 174 Avg. Selected: 9 Min Tests: 6 Max Tests: 23 Mean Tests: 15.22989 . MAD: 0.2569355</w:t>
       </w:r>
       <w:r>
         <w:t xml:space="preserve"> </w:t>
       </w:r>
       <w:r>
-        <w:t xml:space="preserve">……….60 Tested: 174 Avg. Selected: 9 Min Tests: 10 Max Tests: 27 Mean Tests: 18.27586 . MAD: 0.247811</w:t>
+        <w:t xml:space="preserve">……….60 Tested: 174 Avg. Selected: 9 Min Tests: 6 Max Tests: 27 Mean Tests: 18.27586 . MAD: 0.2558827</w:t>
       </w:r>
       <w:r>
         <w:t xml:space="preserve"> </w:t>
       </w:r>
       <w:r>
-        <w:t xml:space="preserve">……….70 Tested: 174 Avg. Selected: 9 Min Tests: 11 Max Tests: 30 Mean Tests: 21.32184 . MAD: 0.249239</w:t>
+        <w:t xml:space="preserve">……….70 Tested: 174 Avg. Selected: 9 Min Tests: 8 Max Tests: 31 Mean Tests: 21.32184 . MAD: 0.2569716</w:t>
       </w:r>
       <w:r>
         <w:t xml:space="preserve"> </w:t>
       </w:r>
       <w:r>
-        <w:t xml:space="preserve">……….80 Tested: 174 Avg. Selected: 9 Min Tests: 14 Max Tests: 33 Mean Tests: 24.36782 . MAD: 0.2524864</w:t>
+        <w:t xml:space="preserve">……….80 Tested: 174 Avg. Selected: 9 Min Tests: 11 Max Tests: 36 Mean Tests: 24.36782 . MAD: 0.252397</w:t>
       </w:r>
       <w:r>
         <w:t xml:space="preserve"> </w:t>
       </w:r>
       <w:r>
-        <w:t xml:space="preserve">……….90 Tested: 174 Avg. Selected: 9 Min Tests: 16 Max Tests: 38 Mean Tests: 27.41379 . MAD: 0.2500753</w:t>
+        <w:t xml:space="preserve">……….90 Tested: 174 Avg. Selected: 9 Min Tests: 15 Max Tests: 42 Mean Tests: 27.41379 . MAD: 0.2509667</w:t>
       </w:r>
       <w:r>
         <w:t xml:space="preserve"> </w:t>
       </w:r>
       <w:r>
-        <w:t xml:space="preserve">……….100 Tested: 174 Avg. Selected: 9 Min Tests: 17 Max Tests: 44 Mean Tests: 30.45977 . MAD: 0.2498614</w:t>
+        <w:t xml:space="preserve">……….100 Tested: 174 Avg. Selected: 9 Min Tests: 17 Max Tests: 45 Mean Tests: 30.45977 . MAD: 0.2526353</w:t>
       </w:r>
     </w:p>
     <w:p>
@@ -14760,31 +14760,31 @@
               <w:jc w:val="center"/>
             </w:pPr>
             <w:r>
-              <w:t xml:space="preserve">63</w:t>
-            </w:r>
-          </w:p>
-        </w:tc>
-        <w:tc>
-          <w:tcPr/>
-          <w:p>
-            <w:pPr>
-              <w:pStyle w:val="Compact"/>
-              <w:jc w:val="center"/>
-            </w:pPr>
-            <w:r>
-              <w:t xml:space="preserve">10</w:t>
-            </w:r>
-          </w:p>
-        </w:tc>
-        <w:tc>
-          <w:tcPr/>
-          <w:p>
-            <w:pPr>
-              <w:pStyle w:val="Compact"/>
-              <w:jc w:val="center"/>
-            </w:pPr>
-            <w:r>
-              <w:t xml:space="preserve">73</w:t>
+              <w:t xml:space="preserve">59</w:t>
+            </w:r>
+          </w:p>
+        </w:tc>
+        <w:tc>
+          <w:tcPr/>
+          <w:p>
+            <w:pPr>
+              <w:pStyle w:val="Compact"/>
+              <w:jc w:val="center"/>
+            </w:pPr>
+            <w:r>
+              <w:t xml:space="preserve">6</w:t>
+            </w:r>
+          </w:p>
+        </w:tc>
+        <w:tc>
+          <w:tcPr/>
+          <w:p>
+            <w:pPr>
+              <w:pStyle w:val="Compact"/>
+              <w:jc w:val="center"/>
+            </w:pPr>
+            <w:r>
+              <w:t xml:space="preserve">65</w:t>
             </w:r>
           </w:p>
         </w:tc>
@@ -14814,31 +14814,31 @@
               <w:jc w:val="center"/>
             </w:pPr>
             <w:r>
-              <w:t xml:space="preserve">26</w:t>
-            </w:r>
-          </w:p>
-        </w:tc>
-        <w:tc>
-          <w:tcPr/>
-          <w:p>
-            <w:pPr>
-              <w:pStyle w:val="Compact"/>
-              <w:jc w:val="center"/>
-            </w:pPr>
-            <w:r>
-              <w:t xml:space="preserve">75</w:t>
-            </w:r>
-          </w:p>
-        </w:tc>
-        <w:tc>
-          <w:tcPr/>
-          <w:p>
-            <w:pPr>
-              <w:pStyle w:val="Compact"/>
-              <w:jc w:val="center"/>
-            </w:pPr>
-            <w:r>
-              <w:t xml:space="preserve">101</w:t>
+              <w:t xml:space="preserve">30</w:t>
+            </w:r>
+          </w:p>
+        </w:tc>
+        <w:tc>
+          <w:tcPr/>
+          <w:p>
+            <w:pPr>
+              <w:pStyle w:val="Compact"/>
+              <w:jc w:val="center"/>
+            </w:pPr>
+            <w:r>
+              <w:t xml:space="preserve">79</w:t>
+            </w:r>
+          </w:p>
+        </w:tc>
+        <w:tc>
+          <w:tcPr/>
+          <w:p>
+            <w:pPr>
+              <w:pStyle w:val="Compact"/>
+              <w:jc w:val="center"/>
+            </w:pPr>
+            <w:r>
+              <w:t xml:space="preserve">109</w:t>
             </w:r>
           </w:p>
         </w:tc>
@@ -15132,31 +15132,31 @@
               <w:jc w:val="center"/>
             </w:pPr>
             <w:r>
-              <w:t xml:space="preserve">0.918</w:t>
-            </w:r>
-          </w:p>
-        </w:tc>
-        <w:tc>
-          <w:tcPr/>
-          <w:p>
-            <w:pPr>
-              <w:pStyle w:val="Compact"/>
-              <w:jc w:val="center"/>
-            </w:pPr>
-            <w:r>
-              <w:t xml:space="preserve">0.879</w:t>
-            </w:r>
-          </w:p>
-        </w:tc>
-        <w:tc>
-          <w:tcPr/>
-          <w:p>
-            <w:pPr>
-              <w:pStyle w:val="Compact"/>
-              <w:jc w:val="center"/>
-            </w:pPr>
-            <w:r>
-              <w:t xml:space="preserve">0.957</w:t>
+              <w:t xml:space="preserve">0.913</w:t>
+            </w:r>
+          </w:p>
+        </w:tc>
+        <w:tc>
+          <w:tcPr/>
+          <w:p>
+            <w:pPr>
+              <w:pStyle w:val="Compact"/>
+              <w:jc w:val="center"/>
+            </w:pPr>
+            <w:r>
+              <w:t xml:space="preserve">0.872</w:t>
+            </w:r>
+          </w:p>
+        </w:tc>
+        <w:tc>
+          <w:tcPr/>
+          <w:p>
+            <w:pPr>
+              <w:pStyle w:val="Compact"/>
+              <w:jc w:val="center"/>
+            </w:pPr>
+            <w:r>
+              <w:t xml:space="preserve">0.953</w:t>
             </w:r>
           </w:p>
         </w:tc>
@@ -15264,31 +15264,31 @@
               <w:jc w:val="center"/>
             </w:pPr>
             <w:r>
-              <w:t xml:space="preserve">0.205</w:t>
-            </w:r>
-          </w:p>
-        </w:tc>
-        <w:tc>
-          <w:tcPr/>
-          <w:p>
-            <w:pPr>
-              <w:pStyle w:val="Compact"/>
-              <w:jc w:val="center"/>
-            </w:pPr>
-            <w:r>
-              <w:t xml:space="preserve">0.149</w:t>
-            </w:r>
-          </w:p>
-        </w:tc>
-        <w:tc>
-          <w:tcPr/>
-          <w:p>
-            <w:pPr>
-              <w:pStyle w:val="Compact"/>
-              <w:jc w:val="center"/>
-            </w:pPr>
-            <w:r>
-              <w:t xml:space="preserve">0.268</w:t>
+              <w:t xml:space="preserve">0.203</w:t>
+            </w:r>
+          </w:p>
+        </w:tc>
+        <w:tc>
+          <w:tcPr/>
+          <w:p>
+            <w:pPr>
+              <w:pStyle w:val="Compact"/>
+              <w:jc w:val="center"/>
+            </w:pPr>
+            <w:r>
+              <w:t xml:space="preserve">0.153</w:t>
+            </w:r>
+          </w:p>
+        </w:tc>
+        <w:tc>
+          <w:tcPr/>
+          <w:p>
+            <w:pPr>
+              <w:pStyle w:val="Compact"/>
+              <w:jc w:val="center"/>
+            </w:pPr>
+            <w:r>
+              <w:t xml:space="preserve">0.259</w:t>
             </w:r>
           </w:p>
         </w:tc>
@@ -15539,19 +15539,19 @@
               <w:jc w:val="center"/>
             </w:pPr>
             <w:r>
-              <w:t xml:space="preserve">-1.35</w:t>
-            </w:r>
-          </w:p>
-        </w:tc>
-        <w:tc>
-          <w:tcPr/>
-          <w:p>
-            <w:pPr>
-              <w:pStyle w:val="Compact"/>
-              <w:jc w:val="center"/>
-            </w:pPr>
-            <w:r>
-              <w:t xml:space="preserve">0.911</w:t>
+              <w:t xml:space="preserve">-1.4</w:t>
+            </w:r>
+          </w:p>
+        </w:tc>
+        <w:tc>
+          <w:tcPr/>
+          <w:p>
+            <w:pPr>
+              <w:pStyle w:val="Compact"/>
+              <w:jc w:val="center"/>
+            </w:pPr>
+            <w:r>
+              <w:t xml:space="preserve">0.92</w:t>
             </w:r>
           </w:p>
         </w:tc>
@@ -15575,19 +15575,19 @@
               <w:jc w:val="center"/>
             </w:pPr>
             <w:r>
-              <w:t xml:space="preserve">0.918</w:t>
-            </w:r>
-          </w:p>
-        </w:tc>
-        <w:tc>
-          <w:tcPr/>
-          <w:p>
-            <w:pPr>
-              <w:pStyle w:val="Compact"/>
-              <w:jc w:val="center"/>
-            </w:pPr>
-            <w:r>
-              <w:t xml:space="preserve">0.933</w:t>
+              <w:t xml:space="preserve">0.913</w:t>
+            </w:r>
+          </w:p>
+        </w:tc>
+        <w:tc>
+          <w:tcPr/>
+          <w:p>
+            <w:pPr>
+              <w:pStyle w:val="Compact"/>
+              <w:jc w:val="center"/>
+            </w:pPr>
+            <w:r>
+              <w:t xml:space="preserve">0.927</w:t>
             </w:r>
           </w:p>
         </w:tc>
@@ -18276,7 +18276,7 @@
               <w:jc w:val="center"/>
             </w:pPr>
             <w:r>
-              <w:t xml:space="preserve">1.42e-13</w:t>
+              <w:t xml:space="preserve">1.40e-13</w:t>
             </w:r>
           </w:p>
         </w:tc>
@@ -18312,7 +18312,7 @@
               <w:jc w:val="center"/>
             </w:pPr>
             <w:r>
-              <w:t xml:space="preserve">0.07</w:t>
+              <w:t xml:space="preserve">0.11</w:t>
             </w:r>
           </w:p>
         </w:tc>
@@ -18486,7 +18486,7 @@
               <w:jc w:val="center"/>
             </w:pPr>
             <w:r>
-              <w:t xml:space="preserve">0.63</w:t>
+              <w:t xml:space="preserve">0.59</w:t>
             </w:r>
           </w:p>
         </w:tc>
@@ -18624,7 +18624,7 @@
               <w:jc w:val="center"/>
             </w:pPr>
             <w:r>
-              <w:t xml:space="preserve">7.90e-11</w:t>
+              <w:t xml:space="preserve">8.06e-11</w:t>
             </w:r>
           </w:p>
         </w:tc>
@@ -18660,19 +18660,19 @@
               <w:jc w:val="center"/>
             </w:pPr>
             <w:r>
-              <w:t xml:space="preserve">0.24</w:t>
-            </w:r>
-          </w:p>
-        </w:tc>
-        <w:tc>
-          <w:tcPr/>
-          <w:p>
-            <w:pPr>
-              <w:pStyle w:val="Compact"/>
-              <w:jc w:val="center"/>
-            </w:pPr>
-            <w:r>
-              <w:t xml:space="preserve">0.30</w:t>
+              <w:t xml:space="preserve">0.26</w:t>
+            </w:r>
+          </w:p>
+        </w:tc>
+        <w:tc>
+          <w:tcPr/>
+          <w:p>
+            <w:pPr>
+              <w:pStyle w:val="Compact"/>
+              <w:jc w:val="center"/>
+            </w:pPr>
+            <w:r>
+              <w:t xml:space="preserve">0.35</w:t>
             </w:r>
           </w:p>
         </w:tc>
@@ -18846,7 +18846,7 @@
               <w:jc w:val="center"/>
             </w:pPr>
             <w:r>
-              <w:t xml:space="preserve">0.25</w:t>
+              <w:t xml:space="preserve">0.19</w:t>
             </w:r>
           </w:p>
         </w:tc>
@@ -18972,7 +18972,7 @@
               <w:jc w:val="center"/>
             </w:pPr>
             <w:r>
-              <w:t xml:space="preserve">3.90e-12</w:t>
+              <w:t xml:space="preserve">3.94e-12</w:t>
             </w:r>
           </w:p>
         </w:tc>
@@ -19008,7 +19008,7 @@
               <w:jc w:val="center"/>
             </w:pPr>
             <w:r>
-              <w:t xml:space="preserve">NA</w:t>
+              <w:t xml:space="preserve">0.01</w:t>
             </w:r>
           </w:p>
         </w:tc>
@@ -19146,7 +19146,7 @@
               <w:jc w:val="center"/>
             </w:pPr>
             <w:r>
-              <w:t xml:space="preserve">4.28e-12</w:t>
+              <w:t xml:space="preserve">4.38e-12</w:t>
             </w:r>
           </w:p>
         </w:tc>
@@ -19182,19 +19182,19 @@
               <w:jc w:val="center"/>
             </w:pPr>
             <w:r>
-              <w:t xml:space="preserve">0.78</w:t>
-            </w:r>
-          </w:p>
-        </w:tc>
-        <w:tc>
-          <w:tcPr/>
-          <w:p>
-            <w:pPr>
-              <w:pStyle w:val="Compact"/>
-              <w:jc w:val="center"/>
-            </w:pPr>
-            <w:r>
-              <w:t xml:space="preserve">0.84</w:t>
+              <w:t xml:space="preserve">0.82</w:t>
+            </w:r>
+          </w:p>
+        </w:tc>
+        <w:tc>
+          <w:tcPr/>
+          <w:p>
+            <w:pPr>
+              <w:pStyle w:val="Compact"/>
+              <w:jc w:val="center"/>
+            </w:pPr>
+            <w:r>
+              <w:t xml:space="preserve">0.89</w:t>
             </w:r>
           </w:p>
         </w:tc>
@@ -19320,7 +19320,7 @@
               <w:jc w:val="center"/>
             </w:pPr>
             <w:r>
-              <w:t xml:space="preserve">6.19e-07</w:t>
+              <w:t xml:space="preserve">6.24e-07</w:t>
             </w:r>
           </w:p>
         </w:tc>
@@ -19704,7 +19704,7 @@
               <w:jc w:val="center"/>
             </w:pPr>
             <w:r>
-              <w:t xml:space="preserve">0.08</w:t>
+              <w:t xml:space="preserve">0.09</w:t>
             </w:r>
           </w:p>
         </w:tc>
@@ -19878,19 +19878,19 @@
               <w:jc w:val="center"/>
             </w:pPr>
             <w:r>
-              <w:t xml:space="preserve">0.64</w:t>
-            </w:r>
-          </w:p>
-        </w:tc>
-        <w:tc>
-          <w:tcPr/>
-          <w:p>
-            <w:pPr>
-              <w:pStyle w:val="Compact"/>
-              <w:jc w:val="center"/>
-            </w:pPr>
-            <w:r>
-              <w:t xml:space="preserve">0.91</w:t>
+              <w:t xml:space="preserve">0.60</w:t>
+            </w:r>
+          </w:p>
+        </w:tc>
+        <w:tc>
+          <w:tcPr/>
+          <w:p>
+            <w:pPr>
+              <w:pStyle w:val="Compact"/>
+              <w:jc w:val="center"/>
+            </w:pPr>
+            <w:r>
+              <w:t xml:space="preserve">0.87</w:t>
             </w:r>
           </w:p>
         </w:tc>
@@ -20052,7 +20052,7 @@
               <w:jc w:val="center"/>
             </w:pPr>
             <w:r>
-              <w:t xml:space="preserve">0.20</w:t>
+              <w:t xml:space="preserve">0.18</w:t>
             </w:r>
           </w:p>
         </w:tc>
@@ -20190,7 +20190,7 @@
               <w:jc w:val="center"/>
             </w:pPr>
             <w:r>
-              <w:t xml:space="preserve">9.90e-11</w:t>
+              <w:t xml:space="preserve">1.00e-10</w:t>
             </w:r>
           </w:p>
         </w:tc>
@@ -20226,19 +20226,19 @@
               <w:jc w:val="center"/>
             </w:pPr>
             <w:r>
-              <w:t xml:space="preserve">0.61</w:t>
-            </w:r>
-          </w:p>
-        </w:tc>
-        <w:tc>
-          <w:tcPr/>
-          <w:p>
-            <w:pPr>
-              <w:pStyle w:val="Compact"/>
-              <w:jc w:val="center"/>
-            </w:pPr>
-            <w:r>
-              <w:t xml:space="preserve">0.81</w:t>
+              <w:t xml:space="preserve">0.57</w:t>
+            </w:r>
+          </w:p>
+        </w:tc>
+        <w:tc>
+          <w:tcPr/>
+          <w:p>
+            <w:pPr>
+              <w:pStyle w:val="Compact"/>
+              <w:jc w:val="center"/>
+            </w:pPr>
+            <w:r>
+              <w:t xml:space="preserve">0.73</w:t>
             </w:r>
           </w:p>
         </w:tc>
@@ -20400,7 +20400,7 @@
               <w:jc w:val="center"/>
             </w:pPr>
             <w:r>
-              <w:t xml:space="preserve">0.24</w:t>
+              <w:t xml:space="preserve">0.25</w:t>
             </w:r>
           </w:p>
         </w:tc>
@@ -20538,7 +20538,7 @@
               <w:jc w:val="center"/>
             </w:pPr>
             <w:r>
-              <w:t xml:space="preserve">5.27e-11</w:t>
+              <w:t xml:space="preserve">7.38e-11</w:t>
             </w:r>
           </w:p>
         </w:tc>
@@ -20574,7 +20574,7 @@
               <w:jc w:val="center"/>
             </w:pPr>
             <w:r>
-              <w:t xml:space="preserve">0.20</w:t>
+              <w:t xml:space="preserve">0.18</w:t>
             </w:r>
           </w:p>
         </w:tc>
@@ -20742,7 +20742,7 @@
               <w:jc w:val="center"/>
             </w:pPr>
             <w:r>
-              <w:t xml:space="preserve">2.87e-06</w:t>
+              <w:t xml:space="preserve">2.89e-06</w:t>
             </w:r>
           </w:p>
         </w:tc>
@@ -20946,7 +20946,7 @@
               <w:jc w:val="center"/>
             </w:pPr>
             <w:r>
-              <w:t xml:space="preserve">3.42e-09</w:t>
+              <w:t xml:space="preserve">3.51e-09</w:t>
             </w:r>
           </w:p>
         </w:tc>
@@ -20982,7 +20982,7 @@
               <w:jc w:val="center"/>
             </w:pPr>
             <w:r>
-              <w:t xml:space="preserve">NA</w:t>
+              <w:t xml:space="preserve">0.01</w:t>
             </w:r>
           </w:p>
         </w:tc>
@@ -21120,7 +21120,7 @@
               <w:jc w:val="center"/>
             </w:pPr>
             <w:r>
-              <w:t xml:space="preserve">2.21e-08</w:t>
+              <w:t xml:space="preserve">2.23e-08</w:t>
             </w:r>
           </w:p>
         </w:tc>
@@ -21342,7 +21342,7 @@
               <w:jc w:val="center"/>
             </w:pPr>
             <w:r>
-              <w:t xml:space="preserve">0.04</w:t>
+              <w:t xml:space="preserve">0.03</w:t>
             </w:r>
           </w:p>
         </w:tc>
@@ -21540,7 +21540,7 @@
               <w:jc w:val="center"/>
             </w:pPr>
             <w:r>
-              <w:t xml:space="preserve">0.01</w:t>
+              <w:t xml:space="preserve">0.02</w:t>
             </w:r>
           </w:p>
         </w:tc>
@@ -21702,19 +21702,19 @@
               <w:jc w:val="center"/>
             </w:pPr>
             <w:r>
+              <w:t xml:space="preserve">0.01</w:t>
+            </w:r>
+          </w:p>
+        </w:tc>
+        <w:tc>
+          <w:tcPr/>
+          <w:p>
+            <w:pPr>
+              <w:pStyle w:val="Compact"/>
+              <w:jc w:val="center"/>
+            </w:pPr>
+            <w:r>
               <w:t xml:space="preserve">NA</w:t>
-            </w:r>
-          </w:p>
-        </w:tc>
-        <w:tc>
-          <w:tcPr/>
-          <w:p>
-            <w:pPr>
-              <w:pStyle w:val="Compact"/>
-              <w:jc w:val="center"/>
-            </w:pPr>
-            <w:r>
-              <w:t xml:space="preserve">0.01</w:t>
             </w:r>
           </w:p>
         </w:tc>
@@ -21840,7 +21840,7 @@
               <w:jc w:val="center"/>
             </w:pPr>
             <w:r>
-              <w:t xml:space="preserve">8.28e-08</w:t>
+              <w:t xml:space="preserve">7.76e-08</w:t>
             </w:r>
           </w:p>
         </w:tc>
@@ -22080,7 +22080,7 @@
               <w:jc w:val="center"/>
             </w:pPr>
             <w:r>
-              <w:t xml:space="preserve">0.06</w:t>
+              <w:t xml:space="preserve">0.12</w:t>
             </w:r>
           </w:p>
         </w:tc>
@@ -22266,7 +22266,7 @@
               <w:jc w:val="center"/>
             </w:pPr>
             <w:r>
-              <w:t xml:space="preserve">0.04</w:t>
+              <w:t xml:space="preserve">0.03</w:t>
             </w:r>
           </w:p>
         </w:tc>
@@ -22428,7 +22428,7 @@
               <w:jc w:val="center"/>
             </w:pPr>
             <w:r>
-              <w:t xml:space="preserve">0.01</w:t>
+              <w:t xml:space="preserve">NA</w:t>
             </w:r>
           </w:p>
         </w:tc>
@@ -22602,7 +22602,7 @@
               <w:jc w:val="center"/>
             </w:pPr>
             <w:r>
-              <w:t xml:space="preserve">0.06</w:t>
+              <w:t xml:space="preserve">0.12</w:t>
             </w:r>
           </w:p>
         </w:tc>
@@ -22986,7 +22986,7 @@
               <w:jc w:val="center"/>
             </w:pPr>
             <w:r>
-              <w:t xml:space="preserve">0.01</w:t>
+              <w:t xml:space="preserve">NA</w:t>
             </w:r>
           </w:p>
         </w:tc>
@@ -23160,7 +23160,7 @@
               <w:jc w:val="center"/>
             </w:pPr>
             <w:r>
-              <w:t xml:space="preserve">0.10</w:t>
+              <w:t xml:space="preserve">0.08</w:t>
             </w:r>
           </w:p>
         </w:tc>
@@ -23358,7 +23358,7 @@
               <w:jc w:val="center"/>
             </w:pPr>
             <w:r>
-              <w:t xml:space="preserve">0.03</w:t>
+              <w:t xml:space="preserve">0.02</w:t>
             </w:r>
           </w:p>
         </w:tc>
@@ -23484,7 +23484,7 @@
               <w:jc w:val="center"/>
             </w:pPr>
             <w:r>
-              <w:t xml:space="preserve">8.16e-06</w:t>
+              <w:t xml:space="preserve">8.11e-06</w:t>
             </w:r>
           </w:p>
         </w:tc>
@@ -23706,7 +23706,7 @@
               <w:jc w:val="center"/>
             </w:pPr>
             <w:r>
-              <w:t xml:space="preserve">0.03</w:t>
+              <w:t xml:space="preserve">0.02</w:t>
             </w:r>
           </w:p>
         </w:tc>
@@ -23904,7 +23904,7 @@
               <w:jc w:val="center"/>
             </w:pPr>
             <w:r>
-              <w:t xml:space="preserve">NA</w:t>
+              <w:t xml:space="preserve">0.01</w:t>
             </w:r>
           </w:p>
         </w:tc>
@@ -24276,7 +24276,7 @@
               <w:jc w:val="center"/>
             </w:pPr>
             <w:r>
-              <w:t xml:space="preserve">0.10</w:t>
+              <w:t xml:space="preserve">0.08</w:t>
             </w:r>
           </w:p>
         </w:tc>
@@ -24600,7 +24600,7 @@
               <w:jc w:val="center"/>
             </w:pPr>
             <w:r>
-              <w:t xml:space="preserve">4.78e-08</w:t>
+              <w:t xml:space="preserve">4.74e-08</w:t>
             </w:r>
           </w:p>
         </w:tc>
@@ -24822,7 +24822,7 @@
               <w:jc w:val="center"/>
             </w:pPr>
             <w:r>
-              <w:t xml:space="preserve">0.01</w:t>
+              <w:t xml:space="preserve">NA</w:t>
             </w:r>
           </w:p>
         </w:tc>
@@ -25182,7 +25182,7 @@
               <w:jc w:val="center"/>
             </w:pPr>
             <w:r>
-              <w:t xml:space="preserve">NA</w:t>
+              <w:t xml:space="preserve">0.01</w:t>
             </w:r>
           </w:p>
         </w:tc>
@@ -25344,7 +25344,7 @@
               <w:jc w:val="center"/>
             </w:pPr>
             <w:r>
-              <w:t xml:space="preserve">1.08e-04</w:t>
+              <w:t xml:space="preserve">1.14e-04</w:t>
             </w:r>
           </w:p>
         </w:tc>
@@ -25554,7 +25554,7 @@
               <w:jc w:val="center"/>
             </w:pPr>
             <w:r>
-              <w:t xml:space="preserve">NA</w:t>
+              <w:t xml:space="preserve">0.01</w:t>
             </w:r>
           </w:p>
         </w:tc>
@@ -25740,7 +25740,7 @@
               <w:jc w:val="center"/>
             </w:pPr>
             <w:r>
-              <w:t xml:space="preserve">0.16</w:t>
+              <w:t xml:space="preserve">0.15</w:t>
             </w:r>
           </w:p>
         </w:tc>
@@ -26634,7 +26634,7 @@
               <w:jc w:val="center"/>
             </w:pPr>
             <w:r>
-              <w:t xml:space="preserve">5.76e-06</w:t>
+              <w:t xml:space="preserve">5.80e-06</w:t>
             </w:r>
           </w:p>
         </w:tc>
@@ -27354,7 +27354,7 @@
               <w:jc w:val="center"/>
             </w:pPr>
             <w:r>
-              <w:t xml:space="preserve">6.96e-05</w:t>
+              <w:t xml:space="preserve">6.88e-05</w:t>
             </w:r>
           </w:p>
         </w:tc>
@@ -27402,7 +27402,7 @@
               <w:jc w:val="center"/>
             </w:pPr>
             <w:r>
-              <w:t xml:space="preserve">NA</w:t>
+              <w:t xml:space="preserve">0.01</w:t>
             </w:r>
           </w:p>
         </w:tc>
@@ -27576,7 +27576,7 @@
               <w:jc w:val="center"/>
             </w:pPr>
             <w:r>
-              <w:t xml:space="preserve">0.02</w:t>
+              <w:t xml:space="preserve">0.04</w:t>
             </w:r>
           </w:p>
         </w:tc>
@@ -27750,7 +27750,7 @@
               <w:jc w:val="center"/>
             </w:pPr>
             <w:r>
-              <w:t xml:space="preserve">0.02</w:t>
+              <w:t xml:space="preserve">0.04</w:t>
             </w:r>
           </w:p>
         </w:tc>
@@ -27948,7 +27948,7 @@
               <w:jc w:val="center"/>
             </w:pPr>
             <w:r>
-              <w:t xml:space="preserve">NA</w:t>
+              <w:t xml:space="preserve">0.02</w:t>
             </w:r>
           </w:p>
         </w:tc>
@@ -28506,19 +28506,19 @@
               <w:jc w:val="center"/>
             </w:pPr>
             <w:r>
+              <w:t xml:space="preserve">0.03</w:t>
+            </w:r>
+          </w:p>
+        </w:tc>
+        <w:tc>
+          <w:tcPr/>
+          <w:p>
+            <w:pPr>
+              <w:pStyle w:val="Compact"/>
+              <w:jc w:val="center"/>
+            </w:pPr>
+            <w:r>
               <w:t xml:space="preserve">0.01</w:t>
-            </w:r>
-          </w:p>
-        </w:tc>
-        <w:tc>
-          <w:tcPr/>
-          <w:p>
-            <w:pPr>
-              <w:pStyle w:val="Compact"/>
-              <w:jc w:val="center"/>
-            </w:pPr>
-            <w:r>
-              <w:t xml:space="preserve">0.02</w:t>
             </w:r>
           </w:p>
         </w:tc>
@@ -28680,19 +28680,19 @@
               <w:jc w:val="center"/>
             </w:pPr>
             <w:r>
+              <w:t xml:space="preserve">0.01</w:t>
+            </w:r>
+          </w:p>
+        </w:tc>
+        <w:tc>
+          <w:tcPr/>
+          <w:p>
+            <w:pPr>
+              <w:pStyle w:val="Compact"/>
+              <w:jc w:val="center"/>
+            </w:pPr>
+            <w:r>
               <w:t xml:space="preserve">NA</w:t>
-            </w:r>
-          </w:p>
-        </w:tc>
-        <w:tc>
-          <w:tcPr/>
-          <w:p>
-            <w:pPr>
-              <w:pStyle w:val="Compact"/>
-              <w:jc w:val="center"/>
-            </w:pPr>
-            <w:r>
-              <w:t xml:space="preserve">0.01</w:t>
             </w:r>
           </w:p>
         </w:tc>
@@ -28884,19 +28884,19 @@
               <w:jc w:val="center"/>
             </w:pPr>
             <w:r>
+              <w:t xml:space="preserve">0.03</w:t>
+            </w:r>
+          </w:p>
+        </w:tc>
+        <w:tc>
+          <w:tcPr/>
+          <w:p>
+            <w:pPr>
+              <w:pStyle w:val="Compact"/>
+              <w:jc w:val="center"/>
+            </w:pPr>
+            <w:r>
               <w:t xml:space="preserve">0.01</w:t>
-            </w:r>
-          </w:p>
-        </w:tc>
-        <w:tc>
-          <w:tcPr/>
-          <w:p>
-            <w:pPr>
-              <w:pStyle w:val="Compact"/>
-              <w:jc w:val="center"/>
-            </w:pPr>
-            <w:r>
-              <w:t xml:space="preserve">0.02</w:t>
             </w:r>
           </w:p>
         </w:tc>
@@ -29268,7 +29268,7 @@
               <w:jc w:val="center"/>
             </w:pPr>
             <w:r>
-              <w:t xml:space="preserve">0.01</w:t>
+              <w:t xml:space="preserve">NA</w:t>
             </w:r>
           </w:p>
         </w:tc>
@@ -29568,7 +29568,7 @@
               <w:jc w:val="center"/>
             </w:pPr>
             <w:r>
-              <w:t xml:space="preserve">2.11e-05</w:t>
+              <w:t xml:space="preserve">7.52e-06</w:t>
             </w:r>
           </w:p>
         </w:tc>
@@ -29808,7 +29808,7 @@
               <w:jc w:val="center"/>
             </w:pPr>
             <w:r>
-              <w:t xml:space="preserve">0.01</w:t>
+              <w:t xml:space="preserve">NA</w:t>
             </w:r>
           </w:p>
         </w:tc>
@@ -30552,7 +30552,7 @@
               <w:jc w:val="center"/>
             </w:pPr>
             <w:r>
-              <w:t xml:space="preserve">0.24</w:t>
+              <w:t xml:space="preserve">0.25</w:t>
             </w:r>
           </w:p>
         </w:tc>
@@ -30762,7 +30762,7 @@
               <w:jc w:val="center"/>
             </w:pPr>
             <w:r>
-              <w:t xml:space="preserve">NA</w:t>
+              <w:t xml:space="preserve">0.01</w:t>
             </w:r>
           </w:p>
         </w:tc>
@@ -31236,7 +31236,7 @@
               <w:jc w:val="center"/>
             </w:pPr>
             <w:r>
-              <w:t xml:space="preserve">2.01e-03</w:t>
+              <w:t xml:space="preserve">2.02e-03</w:t>
             </w:r>
           </w:p>
         </w:tc>
@@ -31284,7 +31284,7 @@
               <w:jc w:val="center"/>
             </w:pPr>
             <w:r>
-              <w:t xml:space="preserve">0.16</w:t>
+              <w:t xml:space="preserve">0.15</w:t>
             </w:r>
           </w:p>
         </w:tc>
@@ -31620,7 +31620,7 @@
               <w:jc w:val="center"/>
             </w:pPr>
             <w:r>
-              <w:t xml:space="preserve">0.08</w:t>
+              <w:t xml:space="preserve">0.09</w:t>
             </w:r>
           </w:p>
         </w:tc>
@@ -31830,7 +31830,7 @@
               <w:jc w:val="center"/>
             </w:pPr>
             <w:r>
-              <w:t xml:space="preserve">0.04</w:t>
+              <w:t xml:space="preserve">0.03</w:t>
             </w:r>
           </w:p>
         </w:tc>
@@ -32130,7 +32130,7 @@
               <w:jc w:val="center"/>
             </w:pPr>
             <w:r>
-              <w:t xml:space="preserve">9.41e-01</w:t>
+              <w:t xml:space="preserve">9.42e-01</w:t>
             </w:r>
           </w:p>
         </w:tc>

</xml_diff>